<commit_message>
chapitre1 validé. mais revoir le referencement
</commit_message>
<xml_diff>
--- a/docs/Plan du mémoire_canisius.docx
+++ b/docs/Plan du mémoire_canisius.docx
@@ -48,6 +48,17 @@
         </w:rPr>
         <w:t>lan du mémoire</w:t>
       </w:r>
+      <w:r>
+        <w:rPr>
+          <w:rFonts w:ascii="Times New Roman" w:hAnsi="Times New Roman" w:cs="Times New Roman"/>
+          <w:b/>
+          <w:sz w:val="32"/>
+          <w:szCs w:val="24"/>
+          <w:u w:val="single"/>
+          <w:lang w:val="fr-FR"/>
+        </w:rPr>
+        <w:t xml:space="preserve"> (amendé par DM 27012025)</w:t>
+      </w:r>
     </w:p>
     <w:p>
       <w:pPr>
@@ -82,21 +93,8 @@
           <w:szCs w:val="24"/>
           <w:lang w:val="fr-FR"/>
         </w:rPr>
-        <w:t>Résu</w:t>
-      </w:r>
-      <w:bookmarkStart w:id="1" w:name="_GoBack"/>
-      <w:bookmarkEnd w:id="1"/>
-      <w:r>
-        <w:rPr>
-          <w:rFonts w:ascii="Times New Roman" w:hAnsi="Times New Roman" w:cs="Times New Roman"/>
-          <w:b/>
-          <w:sz w:val="24"/>
-          <w:szCs w:val="24"/>
-          <w:lang w:val="fr-FR"/>
-        </w:rPr>
-        <w:t>mé</w:t>
-      </w:r>
-      <w:bookmarkEnd w:id="0"/>
+        <w:t>DEDICACE</w:t>
+      </w:r>
     </w:p>
     <w:p>
       <w:pPr>
@@ -110,16 +108,134 @@
           <w:lang w:val="fr-FR"/>
         </w:rPr>
       </w:pPr>
-      <w:bookmarkStart w:id="2" w:name="_Toc184475242"/>
-      <w:r>
-        <w:rPr>
-          <w:rFonts w:ascii="Times New Roman" w:hAnsi="Times New Roman" w:cs="Times New Roman"/>
-          <w:b/>
-          <w:sz w:val="24"/>
-          <w:szCs w:val="24"/>
-          <w:lang w:val="fr-FR"/>
-        </w:rPr>
-        <w:t>Abstract</w:t>
+      <w:r>
+        <w:rPr>
+          <w:rFonts w:ascii="Times New Roman" w:hAnsi="Times New Roman" w:cs="Times New Roman"/>
+          <w:b/>
+          <w:sz w:val="24"/>
+          <w:szCs w:val="24"/>
+          <w:lang w:val="fr-FR"/>
+        </w:rPr>
+        <w:t>REMERCIEMENTS</w:t>
+      </w:r>
+    </w:p>
+    <w:bookmarkEnd w:id="0"/>
+    <w:p>
+      <w:pPr>
+        <w:pStyle w:val="Titre1"/>
+        <w:spacing w:before="0" w:line="360" w:lineRule="auto"/>
+        <w:rPr>
+          <w:rFonts w:ascii="Times New Roman" w:hAnsi="Times New Roman" w:cs="Times New Roman"/>
+          <w:b/>
+          <w:sz w:val="24"/>
+          <w:szCs w:val="24"/>
+          <w:lang w:val="fr-FR"/>
+        </w:rPr>
+      </w:pPr>
+      <w:r>
+        <w:rPr>
+          <w:rFonts w:ascii="Times New Roman" w:hAnsi="Times New Roman" w:cs="Times New Roman"/>
+          <w:b/>
+          <w:sz w:val="24"/>
+          <w:szCs w:val="24"/>
+          <w:lang w:val="fr-FR"/>
+        </w:rPr>
+        <w:t>RESUME</w:t>
+      </w:r>
+    </w:p>
+    <w:p>
+      <w:pPr>
+        <w:pStyle w:val="Titre1"/>
+        <w:spacing w:before="0" w:line="360" w:lineRule="auto"/>
+        <w:rPr>
+          <w:rFonts w:ascii="Times New Roman" w:hAnsi="Times New Roman" w:cs="Times New Roman"/>
+          <w:b/>
+          <w:sz w:val="24"/>
+          <w:szCs w:val="24"/>
+          <w:lang w:val="fr-FR"/>
+        </w:rPr>
+      </w:pPr>
+      <w:r>
+        <w:rPr>
+          <w:rFonts w:ascii="Times New Roman" w:hAnsi="Times New Roman" w:cs="Times New Roman"/>
+          <w:b/>
+          <w:sz w:val="24"/>
+          <w:szCs w:val="24"/>
+          <w:lang w:val="fr-FR"/>
+        </w:rPr>
+        <w:t>ABSTRACT</w:t>
+      </w:r>
+    </w:p>
+    <w:p>
+      <w:pPr>
+        <w:pStyle w:val="Titre1"/>
+        <w:spacing w:before="0" w:line="360" w:lineRule="auto"/>
+        <w:rPr>
+          <w:rFonts w:ascii="Times New Roman" w:hAnsi="Times New Roman" w:cs="Times New Roman"/>
+          <w:b/>
+          <w:sz w:val="24"/>
+          <w:szCs w:val="24"/>
+          <w:lang w:val="fr-FR"/>
+        </w:rPr>
+      </w:pPr>
+      <w:r>
+        <w:rPr>
+          <w:rFonts w:ascii="Times New Roman" w:hAnsi="Times New Roman" w:cs="Times New Roman"/>
+          <w:b/>
+          <w:sz w:val="24"/>
+          <w:szCs w:val="24"/>
+          <w:lang w:val="fr-FR"/>
+        </w:rPr>
+        <w:t>TABLES DES MATIERES</w:t>
+      </w:r>
+    </w:p>
+    <w:p>
+      <w:pPr>
+        <w:pStyle w:val="Titre1"/>
+        <w:spacing w:before="0" w:line="360" w:lineRule="auto"/>
+        <w:rPr>
+          <w:rFonts w:ascii="Times New Roman" w:hAnsi="Times New Roman" w:cs="Times New Roman"/>
+          <w:b/>
+          <w:sz w:val="24"/>
+          <w:szCs w:val="24"/>
+          <w:lang w:val="fr-FR"/>
+        </w:rPr>
+      </w:pPr>
+      <w:bookmarkStart w:id="1" w:name="_Toc184475245"/>
+      <w:r>
+        <w:rPr>
+          <w:rFonts w:ascii="Times New Roman" w:hAnsi="Times New Roman" w:cs="Times New Roman"/>
+          <w:b/>
+          <w:sz w:val="24"/>
+          <w:szCs w:val="24"/>
+          <w:lang w:val="fr-FR"/>
+        </w:rPr>
+        <w:t>Liste des figures</w:t>
+      </w:r>
+      <w:bookmarkEnd w:id="1"/>
+    </w:p>
+    <w:p>
+      <w:pPr>
+        <w:pStyle w:val="Titre1"/>
+        <w:spacing w:before="0" w:line="360" w:lineRule="auto"/>
+        <w:rPr>
+          <w:rFonts w:ascii="Times New Roman" w:hAnsi="Times New Roman" w:cs="Times New Roman"/>
+          <w:b/>
+          <w:sz w:val="24"/>
+          <w:szCs w:val="24"/>
+          <w:lang w:val="fr-FR"/>
+        </w:rPr>
+      </w:pPr>
+      <w:bookmarkStart w:id="2" w:name="_Toc184475246"/>
+      <w:r>
+        <w:rPr>
+          <w:rFonts w:ascii="Times New Roman" w:hAnsi="Times New Roman" w:cs="Times New Roman"/>
+          <w:b/>
+          <w:sz w:val="24"/>
+          <w:szCs w:val="24"/>
+          <w:lang w:val="fr-FR"/>
+        </w:rPr>
+        <w:t>Liste des tableaux</w:t>
       </w:r>
       <w:bookmarkEnd w:id="2"/>
     </w:p>
@@ -135,16 +251,36 @@
           <w:lang w:val="fr-FR"/>
         </w:rPr>
       </w:pPr>
-      <w:bookmarkStart w:id="3" w:name="_Toc184475243"/>
-      <w:r>
-        <w:rPr>
-          <w:rFonts w:ascii="Times New Roman" w:hAnsi="Times New Roman" w:cs="Times New Roman"/>
-          <w:b/>
-          <w:sz w:val="24"/>
-          <w:szCs w:val="24"/>
-          <w:lang w:val="fr-FR"/>
-        </w:rPr>
-        <w:t>Remerciements</w:t>
+      <w:bookmarkStart w:id="3" w:name="_Toc184475247"/>
+      <w:r>
+        <w:rPr>
+          <w:rFonts w:ascii="Times New Roman" w:hAnsi="Times New Roman" w:cs="Times New Roman"/>
+          <w:b/>
+          <w:sz w:val="24"/>
+          <w:szCs w:val="24"/>
+          <w:lang w:val="fr-FR"/>
+        </w:rPr>
+        <w:t>Liste de</w:t>
+      </w:r>
+      <w:r>
+        <w:rPr>
+          <w:rFonts w:ascii="Times New Roman" w:hAnsi="Times New Roman" w:cs="Times New Roman"/>
+          <w:b/>
+          <w:sz w:val="24"/>
+          <w:szCs w:val="24"/>
+          <w:lang w:val="fr-FR"/>
+        </w:rPr>
+        <w:t>s sigles et</w:t>
+      </w:r>
+      <w:r>
+        <w:rPr>
+          <w:rFonts w:ascii="Times New Roman" w:hAnsi="Times New Roman" w:cs="Times New Roman"/>
+          <w:b/>
+          <w:sz w:val="24"/>
+          <w:szCs w:val="24"/>
+          <w:lang w:val="fr-FR"/>
+        </w:rPr>
+        <w:t xml:space="preserve"> abréviations</w:t>
       </w:r>
       <w:bookmarkEnd w:id="3"/>
     </w:p>
@@ -160,138 +296,18 @@
           <w:lang w:val="fr-FR"/>
         </w:rPr>
       </w:pPr>
-      <w:bookmarkStart w:id="4" w:name="_Toc184475244"/>
-      <w:r>
-        <w:rPr>
-          <w:rFonts w:ascii="Times New Roman" w:hAnsi="Times New Roman" w:cs="Times New Roman"/>
-          <w:b/>
-          <w:sz w:val="24"/>
-          <w:szCs w:val="24"/>
-          <w:lang w:val="fr-FR"/>
-        </w:rPr>
-        <w:t>Sommaire</w:t>
+      <w:bookmarkStart w:id="4" w:name="_Toc184475248"/>
+      <w:r>
+        <w:rPr>
+          <w:rFonts w:ascii="Times New Roman" w:hAnsi="Times New Roman" w:cs="Times New Roman"/>
+          <w:b/>
+          <w:sz w:val="24"/>
+          <w:szCs w:val="24"/>
+          <w:lang w:val="fr-FR"/>
+        </w:rPr>
+        <w:t>CHAPITRE 1 : INTRODUCTION GENERALE</w:t>
       </w:r>
       <w:bookmarkEnd w:id="4"/>
-    </w:p>
-    <w:p>
-      <w:pPr>
-        <w:pStyle w:val="Titre1"/>
-        <w:spacing w:before="0" w:line="360" w:lineRule="auto"/>
-        <w:rPr>
-          <w:rFonts w:ascii="Times New Roman" w:hAnsi="Times New Roman" w:cs="Times New Roman"/>
-          <w:b/>
-          <w:sz w:val="24"/>
-          <w:szCs w:val="24"/>
-          <w:lang w:val="fr-FR"/>
-        </w:rPr>
-      </w:pPr>
-      <w:bookmarkStart w:id="5" w:name="_Toc184475245"/>
-      <w:r>
-        <w:rPr>
-          <w:rFonts w:ascii="Times New Roman" w:hAnsi="Times New Roman" w:cs="Times New Roman"/>
-          <w:b/>
-          <w:sz w:val="24"/>
-          <w:szCs w:val="24"/>
-          <w:lang w:val="fr-FR"/>
-        </w:rPr>
-        <w:t>Liste des figures</w:t>
-      </w:r>
-      <w:bookmarkEnd w:id="5"/>
-    </w:p>
-    <w:p>
-      <w:pPr>
-        <w:pStyle w:val="Titre1"/>
-        <w:spacing w:before="0" w:line="360" w:lineRule="auto"/>
-        <w:rPr>
-          <w:rFonts w:ascii="Times New Roman" w:hAnsi="Times New Roman" w:cs="Times New Roman"/>
-          <w:b/>
-          <w:sz w:val="24"/>
-          <w:szCs w:val="24"/>
-          <w:lang w:val="fr-FR"/>
-        </w:rPr>
-      </w:pPr>
-      <w:bookmarkStart w:id="6" w:name="_Toc184475246"/>
-      <w:r>
-        <w:rPr>
-          <w:rFonts w:ascii="Times New Roman" w:hAnsi="Times New Roman" w:cs="Times New Roman"/>
-          <w:b/>
-          <w:sz w:val="24"/>
-          <w:szCs w:val="24"/>
-          <w:lang w:val="fr-FR"/>
-        </w:rPr>
-        <w:t>Liste des tableaux</w:t>
-      </w:r>
-      <w:bookmarkEnd w:id="6"/>
-    </w:p>
-    <w:p>
-      <w:pPr>
-        <w:pStyle w:val="Titre1"/>
-        <w:spacing w:before="0" w:line="360" w:lineRule="auto"/>
-        <w:rPr>
-          <w:rFonts w:ascii="Times New Roman" w:hAnsi="Times New Roman" w:cs="Times New Roman"/>
-          <w:b/>
-          <w:sz w:val="24"/>
-          <w:szCs w:val="24"/>
-          <w:lang w:val="fr-FR"/>
-        </w:rPr>
-      </w:pPr>
-      <w:bookmarkStart w:id="7" w:name="_Toc184475247"/>
-      <w:r>
-        <w:rPr>
-          <w:rFonts w:ascii="Times New Roman" w:hAnsi="Times New Roman" w:cs="Times New Roman"/>
-          <w:b/>
-          <w:sz w:val="24"/>
-          <w:szCs w:val="24"/>
-          <w:lang w:val="fr-FR"/>
-        </w:rPr>
-        <w:t>Liste de</w:t>
-      </w:r>
-      <w:r>
-        <w:rPr>
-          <w:rFonts w:ascii="Times New Roman" w:hAnsi="Times New Roman" w:cs="Times New Roman"/>
-          <w:b/>
-          <w:sz w:val="24"/>
-          <w:szCs w:val="24"/>
-          <w:lang w:val="fr-FR"/>
-        </w:rPr>
-        <w:t>s sigles et</w:t>
-      </w:r>
-      <w:r>
-        <w:rPr>
-          <w:rFonts w:ascii="Times New Roman" w:hAnsi="Times New Roman" w:cs="Times New Roman"/>
-          <w:b/>
-          <w:sz w:val="24"/>
-          <w:szCs w:val="24"/>
-          <w:lang w:val="fr-FR"/>
-        </w:rPr>
-        <w:t xml:space="preserve"> abréviations</w:t>
-      </w:r>
-      <w:bookmarkEnd w:id="7"/>
-    </w:p>
-    <w:p>
-      <w:pPr>
-        <w:pStyle w:val="Titre1"/>
-        <w:spacing w:before="0" w:line="360" w:lineRule="auto"/>
-        <w:rPr>
-          <w:rFonts w:ascii="Times New Roman" w:hAnsi="Times New Roman" w:cs="Times New Roman"/>
-          <w:b/>
-          <w:sz w:val="24"/>
-          <w:szCs w:val="24"/>
-          <w:lang w:val="fr-FR"/>
-        </w:rPr>
-      </w:pPr>
-      <w:bookmarkStart w:id="8" w:name="_Toc184475248"/>
-      <w:r>
-        <w:rPr>
-          <w:rFonts w:ascii="Times New Roman" w:hAnsi="Times New Roman" w:cs="Times New Roman"/>
-          <w:b/>
-          <w:sz w:val="24"/>
-          <w:szCs w:val="24"/>
-          <w:lang w:val="fr-FR"/>
-        </w:rPr>
-        <w:t>CHAPITRE 1 : INTRODUCTION GENERALE</w:t>
-      </w:r>
-      <w:bookmarkEnd w:id="8"/>
     </w:p>
     <w:p>
       <w:pPr>
@@ -308,7 +324,7 @@
           <w:lang w:val="fr-FR"/>
         </w:rPr>
       </w:pPr>
-      <w:bookmarkStart w:id="9" w:name="_Toc184475249"/>
+      <w:bookmarkStart w:id="5" w:name="_Toc184475249"/>
       <w:r>
         <w:rPr>
           <w:rFonts w:ascii="Times New Roman" w:hAnsi="Times New Roman" w:cs="Times New Roman"/>
@@ -329,7 +345,7 @@
         </w:rPr>
         <w:t>ontexte et justification</w:t>
       </w:r>
-      <w:bookmarkEnd w:id="9"/>
+      <w:bookmarkEnd w:id="5"/>
     </w:p>
     <w:p>
       <w:pPr>
@@ -475,7 +491,7 @@
           <w:lang w:val="fr-FR"/>
         </w:rPr>
       </w:pPr>
-      <w:bookmarkStart w:id="10" w:name="_Toc184475250"/>
+      <w:bookmarkStart w:id="6" w:name="_Toc184475250"/>
       <w:r>
         <w:rPr>
           <w:rFonts w:ascii="Times New Roman" w:hAnsi="Times New Roman" w:cs="Times New Roman"/>
@@ -526,7 +542,7 @@
         </w:rPr>
         <w:t>ypothèses</w:t>
       </w:r>
-      <w:bookmarkEnd w:id="10"/>
+      <w:bookmarkEnd w:id="6"/>
     </w:p>
     <w:p>
       <w:pPr>
@@ -573,7 +589,7 @@
           <w:lang w:val="fr-FR"/>
         </w:rPr>
       </w:pPr>
-      <w:bookmarkStart w:id="11" w:name="_Toc184475251"/>
+      <w:bookmarkStart w:id="7" w:name="_Toc184475251"/>
       <w:r>
         <w:rPr>
           <w:rFonts w:ascii="Times New Roman" w:hAnsi="Times New Roman" w:cs="Times New Roman"/>
@@ -602,9 +618,19 @@
           <w:szCs w:val="24"/>
           <w:lang w:val="fr-FR"/>
         </w:rPr>
-        <w:t xml:space="preserve"> du projet</w:t>
-      </w:r>
-      <w:bookmarkEnd w:id="11"/>
+        <w:t xml:space="preserve"> du </w:t>
+      </w:r>
+      <w:bookmarkEnd w:id="7"/>
+      <w:r>
+        <w:rPr>
+          <w:rFonts w:ascii="Times New Roman" w:hAnsi="Times New Roman" w:cs="Times New Roman"/>
+          <w:b/>
+          <w:sz w:val="24"/>
+          <w:szCs w:val="24"/>
+          <w:lang w:val="fr-FR"/>
+        </w:rPr>
+        <w:t>sujet</w:t>
+      </w:r>
     </w:p>
     <w:p>
       <w:pPr>
@@ -642,7 +668,7 @@
           <w:lang w:val="fr-FR"/>
         </w:rPr>
       </w:pPr>
-      <w:bookmarkStart w:id="12" w:name="_Toc184475252"/>
+      <w:bookmarkStart w:id="8" w:name="_Toc184475252"/>
       <w:r>
         <w:rPr>
           <w:rFonts w:ascii="Times New Roman" w:hAnsi="Times New Roman" w:cs="Times New Roman"/>
@@ -663,7 +689,7 @@
         </w:rPr>
         <w:t>ésultats attendus</w:t>
       </w:r>
-      <w:bookmarkEnd w:id="12"/>
+      <w:bookmarkEnd w:id="8"/>
       <w:r>
         <w:rPr>
           <w:rFonts w:ascii="Times New Roman" w:hAnsi="Times New Roman" w:cs="Times New Roman"/>
@@ -711,7 +737,7 @@
           <w:lang w:val="fr-FR"/>
         </w:rPr>
       </w:pPr>
-      <w:bookmarkStart w:id="13" w:name="_Toc184475253"/>
+      <w:bookmarkStart w:id="9" w:name="_Toc184475253"/>
       <w:r>
         <w:rPr>
           <w:rFonts w:ascii="Times New Roman" w:hAnsi="Times New Roman" w:cs="Times New Roman"/>
@@ -742,7 +768,7 @@
         </w:rPr>
         <w:t>il</w:t>
       </w:r>
-      <w:bookmarkEnd w:id="13"/>
+      <w:bookmarkEnd w:id="9"/>
     </w:p>
     <w:p>
       <w:pPr>
@@ -822,19 +848,30 @@
           <w:lang w:val="fr-FR"/>
         </w:rPr>
       </w:pPr>
-      <w:bookmarkStart w:id="14" w:name="_Toc184475254"/>
-      <w:r>
-        <w:rPr>
-          <w:rFonts w:ascii="Times New Roman" w:hAnsi="Times New Roman" w:cs="Times New Roman"/>
-          <w:b/>
-          <w:sz w:val="24"/>
-          <w:szCs w:val="24"/>
-          <w:lang w:val="fr-FR"/>
-        </w:rPr>
-        <w:lastRenderedPageBreak/>
-        <w:t>CHAPITRE 2 : CONCEPTS DE BASE</w:t>
-      </w:r>
-      <w:bookmarkEnd w:id="14"/>
+      <w:bookmarkStart w:id="10" w:name="_Toc184475254"/>
+      <w:r>
+        <w:rPr>
+          <w:rFonts w:ascii="Times New Roman" w:hAnsi="Times New Roman" w:cs="Times New Roman"/>
+          <w:b/>
+          <w:sz w:val="24"/>
+          <w:szCs w:val="24"/>
+          <w:lang w:val="fr-FR"/>
+        </w:rPr>
+        <w:t xml:space="preserve">CHAPITRE 2 : </w:t>
+      </w:r>
+      <w:r>
+        <w:rPr>
+          <w:rFonts w:ascii="Times New Roman" w:hAnsi="Times New Roman" w:cs="Times New Roman"/>
+          <w:b/>
+          <w:sz w:val="24"/>
+          <w:szCs w:val="24"/>
+          <w:lang w:val="fr-FR"/>
+        </w:rPr>
+        <w:t>TECHNOLOGIE BLOCKCHAIN</w:t>
+      </w:r>
+      <w:bookmarkStart w:id="11" w:name="_GoBack"/>
+      <w:bookmarkEnd w:id="10"/>
+      <w:bookmarkEnd w:id="11"/>
     </w:p>
     <w:p>
       <w:pPr>
@@ -851,7 +888,7 @@
           <w:lang w:val="fr-FR"/>
         </w:rPr>
       </w:pPr>
-      <w:bookmarkStart w:id="15" w:name="_Toc184475255"/>
+      <w:bookmarkStart w:id="12" w:name="_Toc184475255"/>
       <w:r>
         <w:rPr>
           <w:rFonts w:ascii="Times New Roman" w:hAnsi="Times New Roman" w:cs="Times New Roman"/>
@@ -902,7 +939,7 @@
         </w:rPr>
         <w:t>authentification</w:t>
       </w:r>
-      <w:bookmarkEnd w:id="15"/>
+      <w:bookmarkEnd w:id="12"/>
     </w:p>
     <w:p>
       <w:pPr>
@@ -938,7 +975,7 @@
           <w:lang w:val="fr-FR"/>
         </w:rPr>
       </w:pPr>
-      <w:bookmarkStart w:id="16" w:name="_Toc184475256"/>
+      <w:bookmarkStart w:id="13" w:name="_Toc184475256"/>
       <w:r>
         <w:rPr>
           <w:rFonts w:ascii="Times New Roman" w:hAnsi="Times New Roman" w:cs="Times New Roman"/>
@@ -959,7 +996,7 @@
         </w:rPr>
         <w:t>lockchain</w:t>
       </w:r>
-      <w:bookmarkEnd w:id="16"/>
+      <w:bookmarkEnd w:id="13"/>
     </w:p>
     <w:p>
       <w:pPr>
@@ -992,18 +1029,19 @@
           <w:lang w:val="fr-FR"/>
         </w:rPr>
       </w:pPr>
-      <w:bookmarkStart w:id="17" w:name="_Toc184475257"/>
-      <w:r>
-        <w:rPr>
-          <w:rFonts w:ascii="Times New Roman" w:hAnsi="Times New Roman" w:cs="Times New Roman"/>
-          <w:b/>
-          <w:sz w:val="24"/>
-          <w:szCs w:val="24"/>
-          <w:lang w:val="fr-FR"/>
-        </w:rPr>
+      <w:bookmarkStart w:id="14" w:name="_Toc184475257"/>
+      <w:r>
+        <w:rPr>
+          <w:rFonts w:ascii="Times New Roman" w:hAnsi="Times New Roman" w:cs="Times New Roman"/>
+          <w:b/>
+          <w:sz w:val="24"/>
+          <w:szCs w:val="24"/>
+          <w:lang w:val="fr-FR"/>
+        </w:rPr>
+        <w:lastRenderedPageBreak/>
         <w:t>CHAPITRE 3 : ETAT DE L’ART</w:t>
       </w:r>
-      <w:bookmarkEnd w:id="17"/>
+      <w:bookmarkEnd w:id="14"/>
     </w:p>
     <w:p>
       <w:pPr>
@@ -1026,12 +1064,12 @@
           <w:lang w:val="fr-FR"/>
         </w:rPr>
       </w:pPr>
-      <w:bookmarkStart w:id="18" w:name="_Toc184474880"/>
-      <w:bookmarkStart w:id="19" w:name="_Toc184475063"/>
-      <w:bookmarkStart w:id="20" w:name="_Toc184475258"/>
-      <w:bookmarkEnd w:id="18"/>
-      <w:bookmarkEnd w:id="19"/>
-      <w:bookmarkEnd w:id="20"/>
+      <w:bookmarkStart w:id="15" w:name="_Toc184474880"/>
+      <w:bookmarkStart w:id="16" w:name="_Toc184475063"/>
+      <w:bookmarkStart w:id="17" w:name="_Toc184475258"/>
+      <w:bookmarkEnd w:id="15"/>
+      <w:bookmarkEnd w:id="16"/>
+      <w:bookmarkEnd w:id="17"/>
     </w:p>
     <w:p>
       <w:pPr>
@@ -1054,12 +1092,12 @@
           <w:lang w:val="fr-FR"/>
         </w:rPr>
       </w:pPr>
-      <w:bookmarkStart w:id="21" w:name="_Toc184474881"/>
-      <w:bookmarkStart w:id="22" w:name="_Toc184475064"/>
-      <w:bookmarkStart w:id="23" w:name="_Toc184475259"/>
-      <w:bookmarkEnd w:id="21"/>
-      <w:bookmarkEnd w:id="22"/>
-      <w:bookmarkEnd w:id="23"/>
+      <w:bookmarkStart w:id="18" w:name="_Toc184474881"/>
+      <w:bookmarkStart w:id="19" w:name="_Toc184475064"/>
+      <w:bookmarkStart w:id="20" w:name="_Toc184475259"/>
+      <w:bookmarkEnd w:id="18"/>
+      <w:bookmarkEnd w:id="19"/>
+      <w:bookmarkEnd w:id="20"/>
     </w:p>
     <w:p>
       <w:pPr>
@@ -1082,12 +1120,12 @@
           <w:lang w:val="fr-FR"/>
         </w:rPr>
       </w:pPr>
-      <w:bookmarkStart w:id="24" w:name="_Toc184474882"/>
-      <w:bookmarkStart w:id="25" w:name="_Toc184475065"/>
-      <w:bookmarkStart w:id="26" w:name="_Toc184475260"/>
-      <w:bookmarkEnd w:id="24"/>
-      <w:bookmarkEnd w:id="25"/>
-      <w:bookmarkEnd w:id="26"/>
+      <w:bookmarkStart w:id="21" w:name="_Toc184474882"/>
+      <w:bookmarkStart w:id="22" w:name="_Toc184475065"/>
+      <w:bookmarkStart w:id="23" w:name="_Toc184475260"/>
+      <w:bookmarkEnd w:id="21"/>
+      <w:bookmarkEnd w:id="22"/>
+      <w:bookmarkEnd w:id="23"/>
     </w:p>
     <w:p>
       <w:pPr>
@@ -1104,7 +1142,7 @@
           <w:lang w:val="fr-FR"/>
         </w:rPr>
       </w:pPr>
-      <w:bookmarkStart w:id="27" w:name="_Toc184475261"/>
+      <w:bookmarkStart w:id="24" w:name="_Toc184475261"/>
       <w:r>
         <w:rPr>
           <w:rFonts w:ascii="Times New Roman" w:hAnsi="Times New Roman" w:cs="Times New Roman"/>
@@ -1125,7 +1163,7 @@
         </w:rPr>
         <w:t>ckchain</w:t>
       </w:r>
-      <w:bookmarkEnd w:id="27"/>
+      <w:bookmarkEnd w:id="24"/>
     </w:p>
     <w:p>
       <w:pPr>
@@ -1170,7 +1208,7 @@
           <w:lang w:val="fr-FR"/>
         </w:rPr>
       </w:pPr>
-      <w:bookmarkStart w:id="28" w:name="_Toc184475262"/>
+      <w:bookmarkStart w:id="25" w:name="_Toc184475262"/>
       <w:r>
         <w:rPr>
           <w:rFonts w:ascii="Times New Roman" w:hAnsi="Times New Roman" w:cs="Times New Roman"/>
@@ -1181,7 +1219,7 @@
         </w:rPr>
         <w:t>Blockchain et authentification de documents</w:t>
       </w:r>
-      <w:bookmarkEnd w:id="28"/>
+      <w:bookmarkEnd w:id="25"/>
     </w:p>
     <w:p>
       <w:pPr>
@@ -1235,7 +1273,7 @@
           <w:lang w:val="fr-FR"/>
         </w:rPr>
       </w:pPr>
-      <w:bookmarkStart w:id="29" w:name="_Toc184475263"/>
+      <w:bookmarkStart w:id="26" w:name="_Toc184475263"/>
       <w:r>
         <w:rPr>
           <w:rFonts w:ascii="Times New Roman" w:hAnsi="Times New Roman" w:cs="Times New Roman"/>
@@ -1246,7 +1284,7 @@
         </w:rPr>
         <w:t>Discussion</w:t>
       </w:r>
-      <w:bookmarkEnd w:id="29"/>
+      <w:bookmarkEnd w:id="26"/>
       <w:r>
         <w:rPr>
           <w:rFonts w:ascii="Times New Roman" w:hAnsi="Times New Roman" w:cs="Times New Roman"/>
@@ -1291,7 +1329,7 @@
           <w:lang w:val="fr-FR"/>
         </w:rPr>
       </w:pPr>
-      <w:bookmarkStart w:id="30" w:name="_Toc184475264"/>
+      <w:bookmarkStart w:id="27" w:name="_Toc184475264"/>
       <w:r>
         <w:rPr>
           <w:rFonts w:ascii="Times New Roman" w:hAnsi="Times New Roman" w:cs="Times New Roman"/>
@@ -1302,7 +1340,7 @@
         </w:rPr>
         <w:t>CHAPITRE 4 : APPROCHE</w:t>
       </w:r>
-      <w:bookmarkEnd w:id="30"/>
+      <w:bookmarkEnd w:id="27"/>
     </w:p>
     <w:p>
       <w:pPr>
@@ -1398,7 +1436,7 @@
           <w:lang w:val="fr-FR"/>
         </w:rPr>
       </w:pPr>
-      <w:bookmarkStart w:id="31" w:name="_Toc184475265"/>
+      <w:bookmarkStart w:id="28" w:name="_Toc184475265"/>
       <w:r>
         <w:rPr>
           <w:rFonts w:ascii="Times New Roman" w:hAnsi="Times New Roman" w:cs="Times New Roman"/>
@@ -1419,7 +1457,7 @@
         </w:rPr>
         <w:t>5 : IMPLEMENTATION DE L’APPROCHE</w:t>
       </w:r>
-      <w:bookmarkEnd w:id="31"/>
+      <w:bookmarkEnd w:id="28"/>
       <w:r>
         <w:rPr>
           <w:rFonts w:ascii="Times New Roman" w:hAnsi="Times New Roman" w:cs="Times New Roman"/>
@@ -1446,7 +1484,7 @@
           <w:lang w:val="fr-FR"/>
         </w:rPr>
       </w:pPr>
-      <w:bookmarkStart w:id="32" w:name="_Toc184475266"/>
+      <w:bookmarkStart w:id="29" w:name="_Toc184475266"/>
       <w:r>
         <w:rPr>
           <w:rFonts w:ascii="Times New Roman" w:hAnsi="Times New Roman" w:cs="Times New Roman"/>
@@ -1457,7 +1495,7 @@
         </w:rPr>
         <w:t>Environnement de développement</w:t>
       </w:r>
-      <w:bookmarkEnd w:id="32"/>
+      <w:bookmarkEnd w:id="29"/>
       <w:r>
         <w:rPr>
           <w:rFonts w:ascii="Times New Roman" w:hAnsi="Times New Roman" w:cs="Times New Roman"/>
@@ -1484,7 +1522,7 @@
           <w:lang w:val="fr-FR"/>
         </w:rPr>
       </w:pPr>
-      <w:bookmarkStart w:id="33" w:name="_Toc184475267"/>
+      <w:bookmarkStart w:id="30" w:name="_Toc184475267"/>
       <w:r>
         <w:rPr>
           <w:rFonts w:ascii="Times New Roman" w:hAnsi="Times New Roman" w:cs="Times New Roman"/>
@@ -1495,7 +1533,7 @@
         </w:rPr>
         <w:t>Déroulement de notre approche</w:t>
       </w:r>
-      <w:bookmarkEnd w:id="33"/>
+      <w:bookmarkEnd w:id="30"/>
     </w:p>
     <w:p>
       <w:pPr>
@@ -1531,19 +1569,18 @@
           <w:lang w:val="fr-FR"/>
         </w:rPr>
       </w:pPr>
-      <w:bookmarkStart w:id="34" w:name="_Toc184475268"/>
-      <w:r>
-        <w:rPr>
-          <w:rFonts w:ascii="Times New Roman" w:hAnsi="Times New Roman" w:cs="Times New Roman"/>
-          <w:b/>
-          <w:sz w:val="24"/>
-          <w:szCs w:val="24"/>
-          <w:lang w:val="fr-FR"/>
-        </w:rPr>
-        <w:lastRenderedPageBreak/>
+      <w:bookmarkStart w:id="31" w:name="_Toc184475268"/>
+      <w:r>
+        <w:rPr>
+          <w:rFonts w:ascii="Times New Roman" w:hAnsi="Times New Roman" w:cs="Times New Roman"/>
+          <w:b/>
+          <w:sz w:val="24"/>
+          <w:szCs w:val="24"/>
+          <w:lang w:val="fr-FR"/>
+        </w:rPr>
         <w:t>Présentation de l’outil</w:t>
       </w:r>
-      <w:bookmarkEnd w:id="34"/>
+      <w:bookmarkEnd w:id="31"/>
     </w:p>
     <w:p>
       <w:pPr>
@@ -1556,7 +1593,7 @@
           <w:lang w:val="fr-FR"/>
         </w:rPr>
       </w:pPr>
-      <w:bookmarkStart w:id="35" w:name="_Toc184475269"/>
+      <w:bookmarkStart w:id="32" w:name="_Toc184475269"/>
       <w:r>
         <w:rPr>
           <w:rFonts w:ascii="Times New Roman" w:hAnsi="Times New Roman" w:cs="Times New Roman"/>
@@ -1567,7 +1604,7 @@
         </w:rPr>
         <w:t>CONCLUSION ET PERSPECTIVES</w:t>
       </w:r>
-      <w:bookmarkEnd w:id="35"/>
+      <w:bookmarkEnd w:id="32"/>
     </w:p>
     <w:p>
       <w:pPr>
@@ -1593,7 +1630,7 @@
           <w:lang w:val="fr-FR"/>
         </w:rPr>
       </w:pPr>
-      <w:bookmarkStart w:id="36" w:name="_Toc184475270"/>
+      <w:bookmarkStart w:id="33" w:name="_Toc184475270"/>
       <w:r>
         <w:rPr>
           <w:rFonts w:ascii="Times New Roman" w:hAnsi="Times New Roman" w:cs="Times New Roman"/>
@@ -1614,7 +1651,7 @@
         </w:rPr>
         <w:t>/webographie</w:t>
       </w:r>
-      <w:bookmarkEnd w:id="36"/>
+      <w:bookmarkEnd w:id="33"/>
     </w:p>
     <w:p>
       <w:pPr>
@@ -1628,7 +1665,7 @@
           <w:lang w:val="fr-FR"/>
         </w:rPr>
       </w:pPr>
-      <w:bookmarkStart w:id="37" w:name="_Toc184475271"/>
+      <w:bookmarkStart w:id="34" w:name="_Toc184475271"/>
       <w:r>
         <w:rPr>
           <w:rFonts w:ascii="Times New Roman" w:hAnsi="Times New Roman" w:cs="Times New Roman"/>
@@ -1649,7 +1686,7 @@
         </w:rPr>
         <w:t>s</w:t>
       </w:r>
-      <w:bookmarkEnd w:id="37"/>
+      <w:bookmarkEnd w:id="34"/>
     </w:p>
     <w:p>
       <w:pPr>
@@ -6821,7 +6858,7 @@
 </file>
 
 <file path=customXml/itemProps1.xml><?xml version="1.0" encoding="utf-8"?>
-<ds:datastoreItem xmlns:ds="http://schemas.openxmlformats.org/officeDocument/2006/customXml" ds:itemID="{02FB6324-08D6-4F8F-90CC-75E5B31342E6}">
+<ds:datastoreItem xmlns:ds="http://schemas.openxmlformats.org/officeDocument/2006/customXml" ds:itemID="{55D1AFE2-8BEC-4ACA-9C06-255F16DEA1ED}">
   <ds:schemaRefs>
     <ds:schemaRef ds:uri="http://schemas.openxmlformats.org/officeDocument/2006/bibliography"/>
   </ds:schemaRefs>

</xml_diff>